<commit_message>
updated menu to aba @ uc004
</commit_message>
<xml_diff>
--- a/docs/use_case_specification/UC004_ Adicionar_Creditos.docx
+++ b/docs/use_case_specification/UC004_ Adicionar_Creditos.docx
@@ -840,30 +840,33 @@
       <w:bookmarkEnd w:id="18"/>
       <w:bookmarkEnd w:id="19"/>
       <w:r>
-        <w:t xml:space="preserve">deverá armazenar todo e qualquer tipo de prosseguimento de adição de crédito no menu </w:t>
-      </w:r>
-      <w:r>
-        <w:rPr>
-          <w:i/>
-          <w:iCs/>
-        </w:rPr>
-        <w:t>Histórico</w:t>
-      </w:r>
-      <w:r>
-        <w:rPr>
-          <w:i/>
-          <w:iCs/>
-        </w:rPr>
-        <w:t xml:space="preserve"> </w:t>
-      </w:r>
-      <w:r>
-        <w:t>juntament</w:t>
-      </w:r>
-      <w:r>
-        <w:t>e</w:t>
+        <w:t>deverá armazenar todo e qualquer tipo de prosseguimento de adição de crédito n</w:t>
+      </w:r>
+      <w:r>
+        <w:t xml:space="preserve">a aba </w:t>
       </w:r>
       <w:bookmarkStart w:id="20" w:name="_GoBack"/>
       <w:bookmarkEnd w:id="20"/>
+      <w:r>
+        <w:rPr>
+          <w:i/>
+          <w:iCs/>
+        </w:rPr>
+        <w:t>Histórico</w:t>
+      </w:r>
+      <w:r>
+        <w:rPr>
+          <w:i/>
+          <w:iCs/>
+        </w:rPr>
+        <w:t xml:space="preserve"> </w:t>
+      </w:r>
+      <w:r>
+        <w:t>juntament</w:t>
+      </w:r>
+      <w:r>
+        <w:t>e</w:t>
+      </w:r>
       <w:r>
         <w:t xml:space="preserve"> com o status da mesma.</w:t>
       </w:r>

</xml_diff>